<commit_message>
Atualização no fluxograma do projeto
</commit_message>
<xml_diff>
--- a/SiteTechCare/Simulador/Simulador.docx
+++ b/SiteTechCare/Simulador/Simulador.docx
@@ -457,6 +457,9 @@
     </w:p>
     <w:p>
       <w:pPr>
+        <w:pBdr>
+          <w:bottom w:val="single" w:sz="12" w:space="1" w:color="auto"/>
+        </w:pBdr>
         <w:shd w:val="clear" w:color="auto" w:fill="FFFFFF"/>
         <w:rPr>
           <w:rFonts w:ascii="Arial" w:eastAsia="Times New Roman" w:hAnsi="Arial" w:cs="Arial"/>
@@ -506,6 +509,124 @@
         </w:rPr>
         <w:t>enfermeiro</w:t>
       </w:r>
+    </w:p>
+    <w:p>
+      <w:pPr>
+        <w:shd w:val="clear" w:color="auto" w:fill="FFFFFF"/>
+        <w:rPr>
+          <w:rFonts w:ascii="Arial" w:eastAsia="Times New Roman" w:hAnsi="Arial" w:cs="Arial"/>
+          <w:color w:val="222222"/>
+          <w:sz w:val="24"/>
+          <w:szCs w:val="24"/>
+          <w:lang w:eastAsia="pt-BR"/>
+        </w:rPr>
+      </w:pPr>
+      <w:r>
+        <w:rPr>
+          <w:rFonts w:ascii="Arial" w:eastAsia="Times New Roman" w:hAnsi="Arial" w:cs="Arial"/>
+          <w:color w:val="222222"/>
+          <w:sz w:val="24"/>
+          <w:szCs w:val="24"/>
+          <w:lang w:eastAsia="pt-BR"/>
+        </w:rPr>
+        <w:t>Escala de trabalho enfermeiro 12x36</w:t>
+      </w:r>
+      <w:r>
+        <w:rPr>
+          <w:rFonts w:ascii="Arial" w:eastAsia="Times New Roman" w:hAnsi="Arial" w:cs="Arial"/>
+          <w:color w:val="222222"/>
+          <w:sz w:val="24"/>
+          <w:szCs w:val="24"/>
+          <w:lang w:eastAsia="pt-BR"/>
+        </w:rPr>
+        <w:t xml:space="preserve"> = 20 dias por mês</w:t>
+      </w:r>
+      <w:r>
+        <w:rPr>
+          <w:rFonts w:ascii="Arial" w:eastAsia="Times New Roman" w:hAnsi="Arial" w:cs="Arial"/>
+          <w:color w:val="222222"/>
+          <w:sz w:val="24"/>
+          <w:szCs w:val="24"/>
+          <w:lang w:eastAsia="pt-BR"/>
+        </w:rPr>
+        <w:t xml:space="preserve"> = 480 horas trabalhadas</w:t>
+      </w:r>
+    </w:p>
+    <w:p>
+      <w:pPr>
+        <w:shd w:val="clear" w:color="auto" w:fill="FFFFFF"/>
+        <w:rPr>
+          <w:rFonts w:ascii="Arial" w:eastAsia="Times New Roman" w:hAnsi="Arial" w:cs="Arial"/>
+          <w:color w:val="222222"/>
+          <w:sz w:val="24"/>
+          <w:szCs w:val="24"/>
+          <w:lang w:eastAsia="pt-BR"/>
+        </w:rPr>
+      </w:pPr>
+      <w:r>
+        <w:rPr>
+          <w:rFonts w:ascii="Arial" w:eastAsia="Times New Roman" w:hAnsi="Arial" w:cs="Arial"/>
+          <w:color w:val="222222"/>
+          <w:sz w:val="24"/>
+          <w:szCs w:val="24"/>
+          <w:lang w:eastAsia="pt-BR"/>
+        </w:rPr>
+        <w:t xml:space="preserve">O mês possui </w:t>
+      </w:r>
+      <w:r>
+        <w:rPr>
+          <w:rFonts w:ascii="Arial" w:eastAsia="Times New Roman" w:hAnsi="Arial" w:cs="Arial"/>
+          <w:color w:val="222222"/>
+          <w:sz w:val="24"/>
+          <w:szCs w:val="24"/>
+          <w:lang w:eastAsia="pt-BR"/>
+        </w:rPr>
+        <w:t>720</w:t>
+      </w:r>
+      <w:r>
+        <w:rPr>
+          <w:rFonts w:ascii="Arial" w:eastAsia="Times New Roman" w:hAnsi="Arial" w:cs="Arial"/>
+          <w:color w:val="222222"/>
+          <w:sz w:val="24"/>
+          <w:szCs w:val="24"/>
+          <w:lang w:eastAsia="pt-BR"/>
+        </w:rPr>
+        <w:t>‬</w:t>
+      </w:r>
+      <w:r>
+        <w:rPr>
+          <w:rFonts w:ascii="Arial" w:eastAsia="Times New Roman" w:hAnsi="Arial" w:cs="Arial"/>
+          <w:color w:val="222222"/>
+          <w:sz w:val="24"/>
+          <w:szCs w:val="24"/>
+          <w:lang w:eastAsia="pt-BR"/>
+        </w:rPr>
+        <w:t xml:space="preserve"> horas </w:t>
+      </w:r>
+    </w:p>
+    <w:p>
+      <w:pPr>
+        <w:shd w:val="clear" w:color="auto" w:fill="FFFFFF"/>
+        <w:rPr>
+          <w:rFonts w:ascii="Arial" w:eastAsia="Times New Roman" w:hAnsi="Arial" w:cs="Arial"/>
+          <w:color w:val="222222"/>
+          <w:sz w:val="24"/>
+          <w:szCs w:val="24"/>
+          <w:lang w:eastAsia="pt-BR"/>
+        </w:rPr>
+      </w:pPr>
+    </w:p>
+    <w:p>
+      <w:pPr>
+        <w:shd w:val="clear" w:color="auto" w:fill="FFFFFF"/>
+        <w:rPr>
+          <w:rFonts w:ascii="Arial" w:eastAsia="Times New Roman" w:hAnsi="Arial" w:cs="Arial"/>
+          <w:color w:val="222222"/>
+          <w:sz w:val="24"/>
+          <w:szCs w:val="24"/>
+          <w:lang w:eastAsia="pt-BR"/>
+        </w:rPr>
+      </w:pPr>
     </w:p>
     <w:p>
       <w:pPr>
@@ -954,6 +1075,7 @@
   <w:style w:type="character" w:default="1" w:styleId="Fontepargpadro">
     <w:name w:val="Default Paragraph Font"/>
     <w:uiPriority w:val="1"/>
+    <w:semiHidden/>
     <w:unhideWhenUsed/>
   </w:style>
   <w:style w:type="table" w:default="1" w:styleId="Tabelanormal">

</xml_diff>